<commit_message>
Add/update resource data for BiblicaStudyNotesBookIntros
</commit_message>
<xml_diff>
--- a/eng/docx/01.content.docx
+++ b/eng/docx/01.content.docx
@@ -4,39 +4,88 @@
   <w:body>
     <w:p/>
     <w:p>
-      <w:r/>
+      <w:pPr/>
+      <w:r>
+        <w:rPr>
+          <w:lang w:val="en_US" w:bidi="en_US"/>
+        </w:rPr>
+      </w:r>
     </w:p>
     <w:p>
       <w:pPr>
         <w:pStyle w:val="Heading2"/>
       </w:pPr>
       <w:r>
-        <w:t>License Information</w:t>
-      </w:r>
-      <w:r/>
+        <w:rPr>
+          <w:lang w:val="en_US" w:bidi="en_US"/>
+        </w:rPr>
+        <w:t>Resource: Study Notes - Book Intros (Biblica)</w:t>
+      </w:r>
+      <w:r>
+        <w:rPr>
+          <w:lang w:val="en_US" w:bidi="en_US"/>
+        </w:rPr>
+      </w:r>
     </w:p>
     <w:p>
-      <w:r/>
+      <w:pPr>
+        <w:pStyle w:val="Heading2"/>
+      </w:pPr>
+      <w:r>
+        <w:rPr>
+          <w:lang w:val="en_US" w:bidi="en_US"/>
+        </w:rPr>
+        <w:t>License Information</w:t>
+      </w:r>
+      <w:r>
+        <w:rPr>
+          <w:lang w:val="en_US" w:bidi="en_US"/>
+        </w:rPr>
+      </w:r>
+    </w:p>
+    <w:p>
+      <w:pPr/>
+      <w:r>
+        <w:rPr>
+          <w:lang w:val="en_US" w:bidi="en_US"/>
+        </w:rPr>
+      </w:r>
       <w:r>
         <w:rPr>
           <w:b/>
-        </w:rPr>
-        <w:t>Biblica Study Notes (Book Intros)</w:t>
-      </w:r>
-      <w:r>
+          <w:lang w:val="en_US" w:bidi="en_US"/>
+        </w:rPr>
+        <w:t>Study Notes - Book Intros (Biblica)</w:t>
+      </w:r>
+      <w:r>
+        <w:rPr>
+          <w:lang w:val="en_US" w:bidi="en_US"/>
+        </w:rPr>
         <w:t xml:space="preserve"> is based on</w:t>
       </w:r>
       <w:r>
+        <w:rPr>
+          <w:lang w:val="en_US" w:bidi="en_US"/>
+        </w:rPr>
         <w:t xml:space="preserve">: </w:t>
       </w:r>
       <w:r>
+        <w:rPr>
+          <w:lang w:val="en_US" w:bidi="en_US"/>
+        </w:rPr>
         <w:t>Biblica Study Notes</w:t>
       </w:r>
       <w:r>
+        <w:rPr>
+          <w:lang w:val="en_US" w:bidi="en_US"/>
+        </w:rPr>
         <w:t xml:space="preserve">, </w:t>
       </w:r>
       <w:hyperlink r:id="rId13">
         <w:r>
+          <w:rPr>
+            <w:lang w:val="en_US" w:bidi="en_US"/>
+          </w:rPr>
           <w:rPr>
             <w:color w:val="0000EE"/>
             <w:u w:val="single"/>
@@ -45,10 +94,16 @@
         </w:r>
       </w:hyperlink>
       <w:r>
+        <w:rPr>
+          <w:lang w:val="en_US" w:bidi="en_US"/>
+        </w:rPr>
         <w:t xml:space="preserve">, 2023, which is licensed under a </w:t>
       </w:r>
       <w:hyperlink r:id="rId14">
         <w:r>
+          <w:rPr>
+            <w:lang w:val="en_US" w:bidi="en_US"/>
+          </w:rPr>
           <w:rPr>
             <w:color w:val="0000EE"/>
             <w:u w:val="single"/>
@@ -57,24 +112,50 @@
         </w:r>
       </w:hyperlink>
       <w:r>
+        <w:rPr>
+          <w:lang w:val="en_US" w:bidi="en_US"/>
+        </w:rPr>
         <w:t>.</w:t>
       </w:r>
-      <w:r/>
+      <w:r>
+        <w:rPr>
+          <w:lang w:val="en_US" w:bidi="en_US"/>
+        </w:rPr>
+      </w:r>
     </w:p>
     <w:p>
-      <w:r/>
-      <w:r>
+      <w:pPr/>
+      <w:r>
+        <w:rPr>
+          <w:lang w:val="en_US" w:bidi="en_US"/>
+        </w:rPr>
+      </w:r>
+      <w:r>
+        <w:rPr>
+          <w:lang w:val="en_US" w:bidi="en_US"/>
+        </w:rPr>
         <w:t>This PDF version is provided under the same license.</w:t>
       </w:r>
-      <w:r/>
-      <w:r/>
+      <w:r>
+        <w:rPr>
+          <w:lang w:val="en_US" w:bidi="en_US"/>
+        </w:rPr>
+      </w:r>
+      <w:r>
+        <w:rPr>
+          <w:lang w:val="en_US" w:bidi="en_US"/>
+        </w:rPr>
+      </w:r>
     </w:p>
     <w:p>
       <w:pPr>
         <w:pStyle w:val="Heading1"/>
       </w:pPr>
       <w:r>
-        <w:t>Biblica Study Notes (Book Intros)</w:t>
+        <w:rPr>
+          <w:lang w:val="en_US" w:bidi="en_US"/>
+        </w:rPr>
+        <w:t>Study Notes - Book Intros (Biblica)</w:t>
       </w:r>
     </w:p>
     <w:p>
@@ -96,22 +177,123 @@
       </w:pPr>
     </w:p>
     <w:p>
-      <w:r/>
+      <w:pPr/>
+      <w:r>
+        <w:rPr>
+          <w:lang w:val="en_US" w:bidi="en_US"/>
+        </w:rPr>
+      </w:r>
     </w:p>
     <w:p>
       <w:pPr>
         <w:pStyle w:val="Heading2"/>
       </w:pPr>
       <w:r>
-        <w:t>Genesis</w:t>
-      </w:r>
-      <w:r/>
+        <w:rPr>
+          <w:lang w:val="en_US" w:bidi="en_US"/>
+        </w:rPr>
+        <w:t>GEN</w:t>
+      </w:r>
+      <w:r>
+        <w:rPr>
+          <w:lang w:val="en_US" w:bidi="en_US"/>
+        </w:rPr>
+      </w:r>
     </w:p>
     <w:p>
-      <w:r/>
+      <w:pPr/>
+      <w:r>
+        <w:rPr>
+          <w:lang w:val="en_US" w:bidi="en_US"/>
+        </w:rPr>
+      </w:r>
+      <w:r>
+        <w:rPr>
+          <w:i/>
+          <w:lang w:val="en_US" w:bidi="en_US"/>
+        </w:rPr>
+        <w:t>Genesis</w:t>
+      </w:r>
+      <w:r>
+        <w:rPr>
+          <w:lang w:val="en_US" w:bidi="en_US"/>
+        </w:rPr>
+      </w:r>
+    </w:p>
+    <w:p>
+      <w:pPr/>
+      <w:r>
+        <w:rPr>
+          <w:lang w:val="en_US" w:bidi="en_US"/>
+        </w:rPr>
+      </w:r>
+      <w:r>
+        <w:rPr>
+          <w:lang w:val="en_US" w:bidi="en_US"/>
+        </w:rPr>
+        <w:t xml:space="preserve"> </w:t>
+      </w:r>
+      <w:r>
+        <w:rPr>
+          <w:lang w:val="en_US" w:bidi="en_US"/>
+        </w:rPr>
+      </w:r>
+      <w:r>
+        <w:rPr>
+          <w:lang w:val="en_US" w:bidi="en_US"/>
+        </w:rPr>
+      </w:r>
+    </w:p>
+    <w:p>
+      <w:pPr>
+        <w:sectPr>
+          <w:footnotePr>
+            <w:numRestart w:val="eachSect"/>
+          </w:footnotePr>
+          <w:type w:val="continuous"/>
+          <w:pgSz w:w="12240" w:h="15840" w:code="1"/>
+          <w:pgMar w:top="1440" w:right="1440" w:bottom="1440" w:left="1440" w:header="504" w:footer="504" w:gutter="0"/>
+          <w:cols w:space="708"/>
+          <w:titlePg/>
+          <w:docGrid w:linePitch="360"/>
+        </w:sectPr>
+      </w:pPr>
+    </w:p>
+    <w:p>
+      <w:pPr/>
+      <w:r>
+        <w:rPr>
+          <w:lang w:val="en_US" w:bidi="en_US"/>
+        </w:rPr>
+      </w:r>
+    </w:p>
+    <w:p>
+      <w:pPr>
+        <w:pStyle w:val="Heading2"/>
+      </w:pPr>
+      <w:r>
+        <w:rPr>
+          <w:lang w:val="en_US" w:bidi="en_US"/>
+        </w:rPr>
+        <w:t>Genesis</w:t>
+      </w:r>
+      <w:r>
+        <w:rPr>
+          <w:lang w:val="en_US" w:bidi="en_US"/>
+        </w:rPr>
+      </w:r>
+    </w:p>
+    <w:p>
+      <w:pPr/>
+      <w:r>
+        <w:rPr>
+          <w:lang w:val="en_US" w:bidi="en_US"/>
+        </w:rPr>
+      </w:r>
       <w:r>
         <w:rPr>
           <w:b/>
+          <w:lang w:val="en_US" w:bidi="en_US"/>
         </w:rPr>
         <w:t>What is the book of Genesis?</w:t>
       </w:r>
@@ -122,8 +304,15 @@
         <w:spacing w:line="240" w:lineRule="auto"/>
         <w:ind w:left="720"/>
       </w:pPr>
-      <w:r/>
-      <w:r>
+      <w:r>
+        <w:rPr>
+          <w:lang w:val="en_US" w:bidi="en_US"/>
+        </w:rPr>
+      </w:r>
+      <w:r>
+        <w:rPr>
+          <w:lang w:val="en_US" w:bidi="en_US"/>
+        </w:rPr>
         <w:t>Genesis is an account of the beginning of the world and of the nation of Israel. Genesis is recorded as a collection of stories. These were passed down within Israelite and Jewish families for hundreds of years.</w:t>
       </w:r>
     </w:p>
@@ -133,8 +322,15 @@
         <w:spacing w:line="240" w:lineRule="auto"/>
         <w:ind w:left="720"/>
       </w:pPr>
-      <w:r/>
-      <w:r>
+      <w:r>
+        <w:rPr>
+          <w:lang w:val="en_US" w:bidi="en_US"/>
+        </w:rPr>
+      </w:r>
+      <w:r>
+        <w:rPr>
+          <w:lang w:val="en_US" w:bidi="en_US"/>
+        </w:rPr>
         <w:t>It’s thought that Moses wrote some of these stories down. It’s thought that he wrote them down between the years 1450 and 1410 BC.</w:t>
       </w:r>
     </w:p>
@@ -144,16 +340,29 @@
         <w:spacing w:line="240" w:lineRule="auto"/>
         <w:ind w:left="720"/>
       </w:pPr>
-      <w:r/>
-      <w:r>
+      <w:r>
+        <w:rPr>
+          <w:lang w:val="en_US" w:bidi="en_US"/>
+        </w:rPr>
+      </w:r>
+      <w:r>
+        <w:rPr>
+          <w:lang w:val="en_US" w:bidi="en_US"/>
+        </w:rPr>
         <w:t>Other parts of Genesis were written down by other Israelites.</w:t>
       </w:r>
     </w:p>
     <w:p>
-      <w:r/>
+      <w:pPr/>
+      <w:r>
+        <w:rPr>
+          <w:lang w:val="en_US" w:bidi="en_US"/>
+        </w:rPr>
+      </w:r>
       <w:r>
         <w:rPr>
           <w:b/>
+          <w:lang w:val="en_US" w:bidi="en_US"/>
         </w:rPr>
         <w:t>Who was this book written for?</w:t>
       </w:r>
@@ -164,16 +373,29 @@
         <w:spacing w:line="240" w:lineRule="auto"/>
         <w:ind w:left="720"/>
       </w:pPr>
-      <w:r/>
-      <w:r>
+      <w:r>
+        <w:rPr>
+          <w:lang w:val="en_US" w:bidi="en_US"/>
+        </w:rPr>
+      </w:r>
+      <w:r>
+        <w:rPr>
+          <w:lang w:val="en_US" w:bidi="en_US"/>
+        </w:rPr>
         <w:t>For the people of Israel.</w:t>
       </w:r>
     </w:p>
     <w:p>
-      <w:r/>
+      <w:pPr/>
+      <w:r>
+        <w:rPr>
+          <w:lang w:val="en_US" w:bidi="en_US"/>
+        </w:rPr>
+      </w:r>
       <w:r>
         <w:rPr>
           <w:b/>
+          <w:lang w:val="en_US" w:bidi="en_US"/>
         </w:rPr>
         <w:t>Why was Genesis written?</w:t>
       </w:r>
@@ -184,8 +406,15 @@
         <w:spacing w:line="240" w:lineRule="auto"/>
         <w:ind w:left="720"/>
       </w:pPr>
-      <w:r/>
-      <w:r>
+      <w:r>
+        <w:rPr>
+          <w:lang w:val="en_US" w:bidi="en_US"/>
+        </w:rPr>
+      </w:r>
+      <w:r>
+        <w:rPr>
+          <w:lang w:val="en_US" w:bidi="en_US"/>
+        </w:rPr>
         <w:t>To describe the beginning of creation, human beings, sin, salvation and the people of Israel. In the Greek language the word Genesis means beginning.</w:t>
       </w:r>
     </w:p>
@@ -195,16 +424,29 @@
         <w:spacing w:line="240" w:lineRule="auto"/>
         <w:ind w:left="720"/>
       </w:pPr>
-      <w:r/>
-      <w:r>
+      <w:r>
+        <w:rPr>
+          <w:lang w:val="en_US" w:bidi="en_US"/>
+        </w:rPr>
+      </w:r>
+      <w:r>
+        <w:rPr>
+          <w:lang w:val="en_US" w:bidi="en_US"/>
+        </w:rPr>
         <w:t>To show that God is the Creator of all life.</w:t>
       </w:r>
     </w:p>
     <w:p>
-      <w:r/>
+      <w:pPr/>
+      <w:r>
+        <w:rPr>
+          <w:lang w:val="en_US" w:bidi="en_US"/>
+        </w:rPr>
+      </w:r>
       <w:r>
         <w:rPr>
           <w:b/>
+          <w:lang w:val="en_US" w:bidi="en_US"/>
         </w:rPr>
         <w:t>Main ideas</w:t>
       </w:r>
@@ -215,8 +457,15 @@
         <w:spacing w:line="240" w:lineRule="auto"/>
         <w:ind w:left="720"/>
       </w:pPr>
-      <w:r/>
-      <w:r>
+      <w:r>
+        <w:rPr>
+          <w:lang w:val="en_US" w:bidi="en_US"/>
+        </w:rPr>
+      </w:r>
+      <w:r>
+        <w:rPr>
+          <w:lang w:val="en_US" w:bidi="en_US"/>
+        </w:rPr>
         <w:t>God is good. He created a good world.</w:t>
       </w:r>
     </w:p>
@@ -226,8 +475,15 @@
         <w:spacing w:line="240" w:lineRule="auto"/>
         <w:ind w:left="720"/>
       </w:pPr>
-      <w:r/>
-      <w:r>
+      <w:r>
+        <w:rPr>
+          <w:lang w:val="en_US" w:bidi="en_US"/>
+        </w:rPr>
+      </w:r>
+      <w:r>
+        <w:rPr>
+          <w:lang w:val="en_US" w:bidi="en_US"/>
+        </w:rPr>
         <w:t>Sin is evil. The result of sin is death.</w:t>
       </w:r>
     </w:p>
@@ -237,84 +493,147 @@
         <w:spacing w:line="240" w:lineRule="auto"/>
         <w:ind w:left="720"/>
       </w:pPr>
-      <w:r/>
-      <w:r>
+      <w:r>
+        <w:rPr>
+          <w:lang w:val="en_US" w:bidi="en_US"/>
+        </w:rPr>
+      </w:r>
+      <w:r>
+        <w:rPr>
+          <w:lang w:val="en_US" w:bidi="en_US"/>
+        </w:rPr>
         <w:t>God is committed to blessing his world and saving it from sin, death and evil. He established covenants with Abraham, Isaac and Jacob and their families. These covenants were part of God’s plan of blessing and salvation.</w:t>
       </w:r>
     </w:p>
     <w:p>
-      <w:r/>
+      <w:pPr/>
+      <w:r>
+        <w:rPr>
+          <w:lang w:val="en_US" w:bidi="en_US"/>
+        </w:rPr>
+      </w:r>
       <w:r>
         <w:rPr>
           <w:b/>
+          <w:lang w:val="en_US" w:bidi="en_US"/>
         </w:rPr>
         <w:t>Outline</w:t>
       </w:r>
     </w:p>
     <w:p>
-      <w:r/>
+      <w:pPr/>
+      <w:r>
+        <w:rPr>
+          <w:lang w:val="en_US" w:bidi="en_US"/>
+        </w:rPr>
+      </w:r>
       <w:r>
         <w:rPr>
           <w:b/>
+          <w:lang w:val="en_US" w:bidi="en_US"/>
         </w:rPr>
         <w:t>The beginning of creation, human beings and sin (1 – 3).</w:t>
       </w:r>
     </w:p>
     <w:p>
-      <w:r/>
+      <w:pPr/>
+      <w:r>
+        <w:rPr>
+          <w:lang w:val="en_US" w:bidi="en_US"/>
+        </w:rPr>
+      </w:r>
       <w:r>
         <w:rPr>
           <w:b/>
+          <w:lang w:val="en_US" w:bidi="en_US"/>
         </w:rPr>
         <w:t>The story of Adam and Eve’s family (4 – 5).</w:t>
       </w:r>
     </w:p>
     <w:p>
-      <w:r/>
+      <w:pPr/>
+      <w:r>
+        <w:rPr>
+          <w:lang w:val="en_US" w:bidi="en_US"/>
+        </w:rPr>
+      </w:r>
       <w:r>
         <w:rPr>
           <w:b/>
+          <w:lang w:val="en_US" w:bidi="en_US"/>
         </w:rPr>
         <w:t>The story of Noah and his family (6 – 11).</w:t>
       </w:r>
     </w:p>
     <w:p>
-      <w:r/>
+      <w:pPr/>
+      <w:r>
+        <w:rPr>
+          <w:lang w:val="en_US" w:bidi="en_US"/>
+        </w:rPr>
+      </w:r>
       <w:r>
         <w:rPr>
           <w:b/>
+          <w:lang w:val="en_US" w:bidi="en_US"/>
         </w:rPr>
         <w:t>The story of Abraham and his family (12 – 25:18).</w:t>
       </w:r>
     </w:p>
     <w:p>
-      <w:r/>
+      <w:pPr/>
+      <w:r>
+        <w:rPr>
+          <w:lang w:val="en_US" w:bidi="en_US"/>
+        </w:rPr>
+      </w:r>
       <w:r>
         <w:rPr>
           <w:b/>
+          <w:lang w:val="en_US" w:bidi="en_US"/>
         </w:rPr>
         <w:t>The story of Isaac and his family (25:19 – 28:9).</w:t>
       </w:r>
     </w:p>
     <w:p>
-      <w:r/>
+      <w:pPr/>
+      <w:r>
+        <w:rPr>
+          <w:lang w:val="en_US" w:bidi="en_US"/>
+        </w:rPr>
+      </w:r>
       <w:r>
         <w:rPr>
           <w:b/>
+          <w:lang w:val="en_US" w:bidi="en_US"/>
         </w:rPr>
         <w:t>The story of Jacob and his family (28:10 – 36:43).</w:t>
       </w:r>
     </w:p>
     <w:p>
-      <w:r/>
+      <w:pPr/>
+      <w:r>
+        <w:rPr>
+          <w:lang w:val="en_US" w:bidi="en_US"/>
+        </w:rPr>
+      </w:r>
       <w:r>
         <w:rPr>
           <w:b/>
+          <w:lang w:val="en_US" w:bidi="en_US"/>
         </w:rPr>
         <w:t>The story of Joseph and his family (37 – 50).</w:t>
       </w:r>
-      <w:r/>
-      <w:r/>
+      <w:r>
+        <w:rPr>
+          <w:lang w:val="en_US" w:bidi="en_US"/>
+        </w:rPr>
+      </w:r>
+      <w:r>
+        <w:rPr>
+          <w:lang w:val="en_US" w:bidi="en_US"/>
+        </w:rPr>
+      </w:r>
     </w:p>
     <w:sectPr>
       <w:footnotePr>
@@ -2216,7 +2535,7 @@
     <w:rPrDefault>
       <w:rPr>
         <w:rFonts w:ascii="Times New Roman" w:eastAsia="Times New Roman" w:hAnsi="Times New Roman" w:cs="Times New Roman"/>
-        <w:lang w:val="en-US" w:eastAsia="en-US" w:bidi="ar-SA"/>
+        <w:lang w:val="en_US" w:eastAsia="en-US" w:bidi="ar-SA"/>
       </w:rPr>
     </w:rPrDefault>
     <w:pPrDefault/>

</xml_diff>